<commit_message>
Assignment complete with code, remaining report
</commit_message>
<xml_diff>
--- a/assignment.docx
+++ b/assignment.docx
@@ -1306,7 +1306,7 @@
           <v:shape id="_x0000_i1025" type="#_x0000_t75" style="width:451.5pt;height:71.25pt" o:ole="">
             <v:imagedata r:id="rId6" o:title=""/>
           </v:shape>
-          <o:OLEObject Type="Embed" ProgID="Word.OpenDocumentText.12" ShapeID="_x0000_i1025" DrawAspect="Content" ObjectID="_1728513711" r:id="rId7"/>
+          <o:OLEObject Type="Embed" ProgID="Word.OpenDocumentText.12" ShapeID="_x0000_i1025" DrawAspect="Content" ObjectID="_1728515282" r:id="rId7"/>
         </w:object>
       </w:r>
     </w:p>
@@ -1559,7 +1559,7 @@
           <v:shape id="_x0000_i1026" type="#_x0000_t75" style="width:451.5pt;height:14.25pt" o:ole="">
             <v:imagedata r:id="rId10" o:title=""/>
           </v:shape>
-          <o:OLEObject Type="Embed" ProgID="Word.OpenDocumentText.12" ShapeID="_x0000_i1026" DrawAspect="Content" ObjectID="_1728513712" r:id="rId11"/>
+          <o:OLEObject Type="Embed" ProgID="Word.OpenDocumentText.12" ShapeID="_x0000_i1026" DrawAspect="Content" ObjectID="_1728515283" r:id="rId11"/>
         </w:object>
       </w:r>
     </w:p>
@@ -1621,7 +1621,7 @@
           <v:shape id="_x0000_i1028" type="#_x0000_t75" style="width:451.5pt;height:42.75pt" o:ole="">
             <v:imagedata r:id="rId12" o:title=""/>
           </v:shape>
-          <o:OLEObject Type="Embed" ProgID="Word.OpenDocumentText.12" ShapeID="_x0000_i1028" DrawAspect="Content" ObjectID="_1728513713" r:id="rId13"/>
+          <o:OLEObject Type="Embed" ProgID="Word.OpenDocumentText.12" ShapeID="_x0000_i1028" DrawAspect="Content" ObjectID="_1728515284" r:id="rId13"/>
         </w:object>
       </w:r>
     </w:p>
@@ -1744,7 +1744,7 @@
           <v:shape id="_x0000_i1027" type="#_x0000_t75" style="width:451.5pt;height:14.25pt" o:ole="">
             <v:imagedata r:id="rId15" o:title=""/>
           </v:shape>
-          <o:OLEObject Type="Embed" ProgID="Word.OpenDocumentText.12" ShapeID="_x0000_i1027" DrawAspect="Content" ObjectID="_1728513714" r:id="rId16"/>
+          <o:OLEObject Type="Embed" ProgID="Word.OpenDocumentText.12" ShapeID="_x0000_i1027" DrawAspect="Content" ObjectID="_1728515285" r:id="rId16"/>
         </w:object>
       </w:r>
     </w:p>
@@ -1854,7 +1854,7 @@
           <v:shape id="_x0000_i1035" type="#_x0000_t75" style="width:451.5pt;height:42.75pt" o:ole="">
             <v:imagedata r:id="rId18" o:title=""/>
           </v:shape>
-          <o:OLEObject Type="Embed" ProgID="Word.OpenDocumentText.12" ShapeID="_x0000_i1035" DrawAspect="Content" ObjectID="_1728513715" r:id="rId19"/>
+          <o:OLEObject Type="Embed" ProgID="Word.OpenDocumentText.12" ShapeID="_x0000_i1035" DrawAspect="Content" ObjectID="_1728515286" r:id="rId19"/>
         </w:object>
       </w:r>
     </w:p>
@@ -1901,7 +1901,7 @@
           <v:shape id="_x0000_i1030" type="#_x0000_t75" style="width:451.5pt;height:85.5pt" o:ole="">
             <v:imagedata r:id="rId20" o:title=""/>
           </v:shape>
-          <o:OLEObject Type="Embed" ProgID="Word.OpenDocumentText.12" ShapeID="_x0000_i1030" DrawAspect="Content" ObjectID="_1728513716" r:id="rId21"/>
+          <o:OLEObject Type="Embed" ProgID="Word.OpenDocumentText.12" ShapeID="_x0000_i1030" DrawAspect="Content" ObjectID="_1728515287" r:id="rId21"/>
         </w:object>
       </w:r>
       <w:r>
@@ -2001,7 +2001,7 @@
           <v:shape id="_x0000_i1029" type="#_x0000_t75" style="width:451.5pt;height:14.25pt" o:ole="">
             <v:imagedata r:id="rId23" o:title=""/>
           </v:shape>
-          <o:OLEObject Type="Embed" ProgID="Word.OpenDocumentText.12" ShapeID="_x0000_i1029" DrawAspect="Content" ObjectID="_1728513717" r:id="rId24"/>
+          <o:OLEObject Type="Embed" ProgID="Word.OpenDocumentText.12" ShapeID="_x0000_i1029" DrawAspect="Content" ObjectID="_1728515288" r:id="rId24"/>
         </w:object>
       </w:r>
     </w:p>
@@ -2097,7 +2097,7 @@
           <v:shape id="_x0000_i1031" type="#_x0000_t75" style="width:451.5pt;height:28.5pt" o:ole="">
             <v:imagedata r:id="rId26" o:title=""/>
           </v:shape>
-          <o:OLEObject Type="Embed" ProgID="Word.OpenDocumentText.12" ShapeID="_x0000_i1031" DrawAspect="Content" ObjectID="_1728513718" r:id="rId27"/>
+          <o:OLEObject Type="Embed" ProgID="Word.OpenDocumentText.12" ShapeID="_x0000_i1031" DrawAspect="Content" ObjectID="_1728515289" r:id="rId27"/>
         </w:object>
       </w:r>
     </w:p>
@@ -2157,7 +2157,7 @@
           <v:shape id="_x0000_i1034" type="#_x0000_t75" style="width:451.5pt;height:28.5pt" o:ole="">
             <v:imagedata r:id="rId28" o:title=""/>
           </v:shape>
-          <o:OLEObject Type="Embed" ProgID="Word.OpenDocumentText.12" ShapeID="_x0000_i1034" DrawAspect="Content" ObjectID="_1728513719" r:id="rId29"/>
+          <o:OLEObject Type="Embed" ProgID="Word.OpenDocumentText.12" ShapeID="_x0000_i1034" DrawAspect="Content" ObjectID="_1728515290" r:id="rId29"/>
         </w:object>
       </w:r>
     </w:p>
@@ -2201,7 +2201,7 @@
           <v:shape id="_x0000_i1032" type="#_x0000_t75" style="width:451.5pt;height:42.75pt" o:ole="">
             <v:imagedata r:id="rId30" o:title=""/>
           </v:shape>
-          <o:OLEObject Type="Embed" ProgID="Word.OpenDocumentText.12" ShapeID="_x0000_i1032" DrawAspect="Content" ObjectID="_1728513720" r:id="rId31"/>
+          <o:OLEObject Type="Embed" ProgID="Word.OpenDocumentText.12" ShapeID="_x0000_i1032" DrawAspect="Content" ObjectID="_1728515291" r:id="rId31"/>
         </w:object>
       </w:r>
     </w:p>
@@ -2331,7 +2331,7 @@
           <v:shape id="_x0000_i1040" type="#_x0000_t75" style="width:451.5pt;height:42.75pt" o:ole="">
             <v:imagedata r:id="rId32" o:title=""/>
           </v:shape>
-          <o:OLEObject Type="Embed" ProgID="Word.OpenDocumentText.12" ShapeID="_x0000_i1040" DrawAspect="Content" ObjectID="_1728513721" r:id="rId33"/>
+          <o:OLEObject Type="Embed" ProgID="Word.OpenDocumentText.12" ShapeID="_x0000_i1040" DrawAspect="Content" ObjectID="_1728515292" r:id="rId33"/>
         </w:object>
       </w:r>
     </w:p>
@@ -2599,7 +2599,7 @@
           <v:shape id="_x0000_i1039" type="#_x0000_t75" style="width:451.5pt;height:57pt" o:ole="">
             <v:imagedata r:id="rId34" o:title=""/>
           </v:shape>
-          <o:OLEObject Type="Embed" ProgID="Word.OpenDocumentText.12" ShapeID="_x0000_i1039" DrawAspect="Content" ObjectID="_1728513722" r:id="rId35"/>
+          <o:OLEObject Type="Embed" ProgID="Word.OpenDocumentText.12" ShapeID="_x0000_i1039" DrawAspect="Content" ObjectID="_1728515293" r:id="rId35"/>
         </w:object>
       </w:r>
     </w:p>
@@ -2866,7 +2866,7 @@
           <v:shape id="_x0000_i1037" type="#_x0000_t75" style="width:451.5pt;height:99.75pt" o:ole="">
             <v:imagedata r:id="rId36" o:title=""/>
           </v:shape>
-          <o:OLEObject Type="Embed" ProgID="Word.OpenDocumentText.12" ShapeID="_x0000_i1037" DrawAspect="Content" ObjectID="_1728513723" r:id="rId37"/>
+          <o:OLEObject Type="Embed" ProgID="Word.OpenDocumentText.12" ShapeID="_x0000_i1037" DrawAspect="Content" ObjectID="_1728515294" r:id="rId37"/>
         </w:object>
       </w:r>
     </w:p>
@@ -2905,7 +2905,7 @@
           <v:shape id="_x0000_i1038" type="#_x0000_t75" style="width:451.5pt;height:114pt" o:ole="">
             <v:imagedata r:id="rId38" o:title=""/>
           </v:shape>
-          <o:OLEObject Type="Embed" ProgID="Word.OpenDocumentText.12" ShapeID="_x0000_i1038" DrawAspect="Content" ObjectID="_1728513724" r:id="rId39"/>
+          <o:OLEObject Type="Embed" ProgID="Word.OpenDocumentText.12" ShapeID="_x0000_i1038" DrawAspect="Content" ObjectID="_1728515295" r:id="rId39"/>
         </w:object>
       </w:r>
     </w:p>
@@ -2962,15 +2962,6 @@
     </w:p>
     <w:p>
       <w:pPr>
-        <w:rPr>
-          <w:rFonts w:ascii="Times New Roman" w:hAnsi="Times New Roman" w:cs="Times New Roman"/>
-          <w:sz w:val="20"/>
-          <w:szCs w:val="20"/>
-        </w:rPr>
-      </w:pPr>
-    </w:p>
-    <w:p>
-      <w:pPr>
         <w:ind w:left="720"/>
         <w:rPr>
           <w:rFonts w:ascii="Times New Roman" w:hAnsi="Times New Roman" w:cs="Times New Roman"/>
@@ -2999,6 +2990,103 @@
           <w:szCs w:val="20"/>
         </w:rPr>
       </w:pPr>
+      <w:r>
+        <w:rPr>
+          <w:rFonts w:ascii="Times New Roman" w:hAnsi="Times New Roman" w:cs="Times New Roman"/>
+          <w:sz w:val="20"/>
+          <w:szCs w:val="20"/>
+        </w:rPr>
+        <w:t xml:space="preserve">From our test set and mostly from 10 fold cross validation; result is not same but very similar. For KNN cross validation score is </w:t>
+      </w:r>
+      <w:r>
+        <w:rPr>
+          <w:rFonts w:ascii="Times New Roman" w:hAnsi="Times New Roman" w:cs="Times New Roman"/>
+          <w:sz w:val="20"/>
+          <w:szCs w:val="20"/>
+        </w:rPr>
+        <w:t>0.895</w:t>
+      </w:r>
+      <w:r>
+        <w:rPr>
+          <w:rFonts w:ascii="Times New Roman" w:hAnsi="Times New Roman" w:cs="Times New Roman"/>
+          <w:sz w:val="20"/>
+          <w:szCs w:val="20"/>
+        </w:rPr>
+        <w:t xml:space="preserve"> and random forest score is </w:t>
+      </w:r>
+      <w:r>
+        <w:rPr>
+          <w:rFonts w:ascii="Times New Roman" w:hAnsi="Times New Roman" w:cs="Times New Roman"/>
+          <w:sz w:val="20"/>
+          <w:szCs w:val="20"/>
+        </w:rPr>
+        <w:t>0.905</w:t>
+      </w:r>
+      <w:r>
+        <w:rPr>
+          <w:rFonts w:ascii="Times New Roman" w:hAnsi="Times New Roman" w:cs="Times New Roman"/>
+          <w:sz w:val="20"/>
+          <w:szCs w:val="20"/>
+        </w:rPr>
+        <w:t xml:space="preserve">. Random Forest gives better result than KNN in validation score. In our model of Random Forest </w:t>
+      </w:r>
+      <w:proofErr w:type="spellStart"/>
+      <w:r>
+        <w:rPr>
+          <w:rFonts w:ascii="Times New Roman" w:hAnsi="Times New Roman" w:cs="Times New Roman"/>
+          <w:sz w:val="20"/>
+          <w:szCs w:val="20"/>
+        </w:rPr>
+        <w:t>n_estimator</w:t>
+      </w:r>
+      <w:proofErr w:type="spellEnd"/>
+      <w:r>
+        <w:rPr>
+          <w:rFonts w:ascii="Times New Roman" w:hAnsi="Times New Roman" w:cs="Times New Roman"/>
+          <w:sz w:val="20"/>
+          <w:szCs w:val="20"/>
+        </w:rPr>
+        <w:t xml:space="preserve">=50, means it create 50 Decision Tree model in time of bagging and use </w:t>
+      </w:r>
+      <w:proofErr w:type="spellStart"/>
+      <w:r>
+        <w:rPr>
+          <w:rFonts w:ascii="Times New Roman" w:hAnsi="Times New Roman" w:cs="Times New Roman"/>
+          <w:sz w:val="20"/>
+          <w:szCs w:val="20"/>
+        </w:rPr>
+        <w:t>Gini</w:t>
+      </w:r>
+      <w:proofErr w:type="spellEnd"/>
+      <w:r>
+        <w:rPr>
+          <w:rFonts w:ascii="Times New Roman" w:hAnsi="Times New Roman" w:cs="Times New Roman"/>
+          <w:sz w:val="20"/>
+          <w:szCs w:val="20"/>
+        </w:rPr>
+        <w:t xml:space="preserve"> Impurity for measurement of split quality.</w:t>
+      </w:r>
+    </w:p>
+    <w:p>
+      <w:r>
+        <w:rPr>
+          <w:rFonts w:ascii="Times New Roman" w:hAnsi="Times New Roman" w:cs="Times New Roman"/>
+          <w:sz w:val="20"/>
+          <w:szCs w:val="20"/>
+        </w:rPr>
+        <w:t>On the other hand</w:t>
+      </w:r>
+      <w:r>
+        <w:rPr>
+          <w:rFonts w:ascii="Times New Roman" w:hAnsi="Times New Roman" w:cs="Times New Roman"/>
+          <w:sz w:val="20"/>
+          <w:szCs w:val="20"/>
+        </w:rPr>
+        <w:t xml:space="preserve"> our model </w:t>
+      </w:r>
+      <w:r>
+        <w:t xml:space="preserve">KNN uses 5 neighbors for estimating mode of related feature. </w:t>
+      </w:r>
       <w:bookmarkStart w:id="0" w:name="_GoBack"/>
       <w:bookmarkEnd w:id="0"/>
     </w:p>
@@ -3946,7 +4034,6 @@
   <w:style w:type="character" w:default="1" w:styleId="DefaultParagraphFont">
     <w:name w:val="Default Paragraph Font"/>
     <w:uiPriority w:val="1"/>
-    <w:semiHidden/>
     <w:unhideWhenUsed/>
   </w:style>
   <w:style w:type="table" w:default="1" w:styleId="TableNormal">
@@ -4177,7 +4264,6 @@
   <w:style w:type="character" w:default="1" w:styleId="DefaultParagraphFont">
     <w:name w:val="Default Paragraph Font"/>
     <w:uiPriority w:val="1"/>
-    <w:semiHidden/>
     <w:unhideWhenUsed/>
   </w:style>
   <w:style w:type="table" w:default="1" w:styleId="TableNormal">

</xml_diff>